<commit_message>
added to do list app
</commit_message>
<xml_diff>
--- a/Resume-LingHe.docx
+++ b/Resume-LingHe.docx
@@ -1,6 +1,6 @@
 
 <file path=word/document.xml><?xml version="1.0" encoding="utf-8"?>
-<w:document xmlns:wpc="http://schemas.microsoft.com/office/word/2010/wordprocessingCanvas" xmlns:cx="http://schemas.microsoft.com/office/drawing/2014/chartex" xmlns:cx1="http://schemas.microsoft.com/office/drawing/2015/9/8/chartex" xmlns:cx2="http://schemas.microsoft.com/office/drawing/2015/10/21/chartex" xmlns:mc="http://schemas.openxmlformats.org/markup-compatibility/2006" xmlns:o="urn:schemas-microsoft-com:office:office" xmlns:r="http://schemas.openxmlformats.org/officeDocument/2006/relationships" xmlns:m="http://schemas.openxmlformats.org/officeDocument/2006/math" xmlns:v="urn:schemas-microsoft-com:vml" xmlns:wp14="http://schemas.microsoft.com/office/word/2010/wordprocessingDrawing" xmlns:wp="http://schemas.openxmlformats.org/drawingml/2006/wordprocessingDrawing" xmlns:w10="urn:schemas-microsoft-com:office:word" xmlns:w="http://schemas.openxmlformats.org/wordprocessingml/2006/main" xmlns:w14="http://schemas.microsoft.com/office/word/2010/wordml" xmlns:w15="http://schemas.microsoft.com/office/word/2012/wordml" xmlns:w16se="http://schemas.microsoft.com/office/word/2015/wordml/symex" xmlns:wpg="http://schemas.microsoft.com/office/word/2010/wordprocessingGroup" xmlns:wpi="http://schemas.microsoft.com/office/word/2010/wordprocessingInk" xmlns:wne="http://schemas.microsoft.com/office/word/2006/wordml" xmlns:wps="http://schemas.microsoft.com/office/word/2010/wordprocessingShape" mc:Ignorable="w14 w15 w16se wp14">
+<w:document xmlns:wpc="http://schemas.microsoft.com/office/word/2010/wordprocessingCanvas" xmlns:cx="http://schemas.microsoft.com/office/drawing/2014/chartex" xmlns:cx1="http://schemas.microsoft.com/office/drawing/2015/9/8/chartex" xmlns:cx2="http://schemas.microsoft.com/office/drawing/2015/10/21/chartex" xmlns:cx3="http://schemas.microsoft.com/office/drawing/2016/5/9/chartex" xmlns:cx4="http://schemas.microsoft.com/office/drawing/2016/5/10/chartex" xmlns:cx5="http://schemas.microsoft.com/office/drawing/2016/5/11/chartex" xmlns:mc="http://schemas.openxmlformats.org/markup-compatibility/2006" xmlns:o="urn:schemas-microsoft-com:office:office" xmlns:r="http://schemas.openxmlformats.org/officeDocument/2006/relationships" xmlns:m="http://schemas.openxmlformats.org/officeDocument/2006/math" xmlns:v="urn:schemas-microsoft-com:vml" xmlns:wp14="http://schemas.microsoft.com/office/word/2010/wordprocessingDrawing" xmlns:wp="http://schemas.openxmlformats.org/drawingml/2006/wordprocessingDrawing" xmlns:w10="urn:schemas-microsoft-com:office:word" xmlns:w="http://schemas.openxmlformats.org/wordprocessingml/2006/main" xmlns:w14="http://schemas.microsoft.com/office/word/2010/wordml" xmlns:w15="http://schemas.microsoft.com/office/word/2012/wordml" xmlns:w16se="http://schemas.microsoft.com/office/word/2015/wordml/symex" xmlns:wpg="http://schemas.microsoft.com/office/word/2010/wordprocessingGroup" xmlns:wpi="http://schemas.microsoft.com/office/word/2010/wordprocessingInk" xmlns:wne="http://schemas.microsoft.com/office/word/2006/wordml" xmlns:wps="http://schemas.microsoft.com/office/word/2010/wordprocessingShape" mc:Ignorable="w14 w15 w16se wp14">
   <w:body>
     <w:p>
       <w:pPr>
@@ -422,8 +422,6 @@
         </w:rPr>
         <w:t xml:space="preserve">R, </w:t>
       </w:r>
-      <w:bookmarkStart w:id="2" w:name="_GoBack"/>
-      <w:bookmarkEnd w:id="2"/>
       <w:r>
         <w:rPr>
           <w:rFonts w:asciiTheme="minorHAnsi" w:hAnsiTheme="minorHAnsi"/>
@@ -637,19 +635,77 @@
         <w:rPr>
           <w:rFonts w:asciiTheme="minorHAnsi" w:hAnsiTheme="minorHAnsi"/>
         </w:rPr>
-        <w:t>Library Management System</w:t>
-      </w:r>
-      <w:r>
-        <w:rPr>
-          <w:rFonts w:asciiTheme="minorHAnsi" w:hAnsiTheme="minorHAnsi"/>
-        </w:rPr>
-        <w:t xml:space="preserve"> – Python flask, SQLite, Bootstrap</w:t>
-      </w:r>
-      <w:r>
-        <w:rPr>
-          <w:rFonts w:asciiTheme="minorHAnsi" w:hAnsiTheme="minorHAnsi"/>
-        </w:rPr>
-        <w:t xml:space="preserve">                                            </w:t>
+        <w:t>To Do List</w:t>
+      </w:r>
+      <w:r>
+        <w:rPr>
+          <w:rFonts w:asciiTheme="minorHAnsi" w:hAnsiTheme="minorHAnsi"/>
+        </w:rPr>
+        <w:t xml:space="preserve"> – </w:t>
+      </w:r>
+      <w:r>
+        <w:rPr>
+          <w:rFonts w:asciiTheme="minorHAnsi" w:hAnsiTheme="minorHAnsi"/>
+        </w:rPr>
+        <w:t>iOS Application</w:t>
+      </w:r>
+      <w:r>
+        <w:rPr>
+          <w:rFonts w:asciiTheme="minorHAnsi" w:hAnsiTheme="minorHAnsi"/>
+        </w:rPr>
+        <w:t xml:space="preserve">, </w:t>
+      </w:r>
+      <w:r>
+        <w:rPr>
+          <w:rFonts w:asciiTheme="minorHAnsi" w:hAnsiTheme="minorHAnsi"/>
+        </w:rPr>
+        <w:t>Swift</w:t>
+      </w:r>
+      <w:r>
+        <w:rPr>
+          <w:rFonts w:asciiTheme="minorHAnsi" w:hAnsiTheme="minorHAnsi"/>
+        </w:rPr>
+        <w:t xml:space="preserve">, </w:t>
+      </w:r>
+      <w:r>
+        <w:rPr>
+          <w:rFonts w:asciiTheme="minorHAnsi" w:hAnsiTheme="minorHAnsi"/>
+        </w:rPr>
+        <w:t xml:space="preserve">Core Data, </w:t>
+      </w:r>
+      <w:proofErr w:type="spellStart"/>
+      <w:r>
+        <w:rPr>
+          <w:rFonts w:asciiTheme="minorHAnsi" w:hAnsiTheme="minorHAnsi"/>
+        </w:rPr>
+        <w:t>UITableView</w:t>
+      </w:r>
+      <w:proofErr w:type="spellEnd"/>
+      <w:r>
+        <w:rPr>
+          <w:rFonts w:asciiTheme="minorHAnsi" w:hAnsiTheme="minorHAnsi"/>
+        </w:rPr>
+        <w:t xml:space="preserve">, </w:t>
+      </w:r>
+      <w:proofErr w:type="spellStart"/>
+      <w:r>
+        <w:rPr>
+          <w:rFonts w:asciiTheme="minorHAnsi" w:hAnsiTheme="minorHAnsi"/>
+        </w:rPr>
+        <w:t>UINavigationView</w:t>
+      </w:r>
+      <w:proofErr w:type="spellEnd"/>
+      <w:r>
+        <w:rPr>
+          <w:rFonts w:asciiTheme="minorHAnsi" w:hAnsiTheme="minorHAnsi"/>
+        </w:rPr>
+        <w:t xml:space="preserve"> </w:t>
+      </w:r>
+      <w:r>
+        <w:rPr>
+          <w:rFonts w:asciiTheme="minorHAnsi" w:hAnsiTheme="minorHAnsi"/>
+        </w:rPr>
+        <w:t xml:space="preserve">                </w:t>
       </w:r>
       <w:r>
         <w:rPr>
@@ -661,13 +717,21 @@
         <w:rPr>
           <w:rFonts w:asciiTheme="minorHAnsi" w:hAnsiTheme="minorHAnsi"/>
         </w:rPr>
-        <w:t xml:space="preserve">           </w:t>
-      </w:r>
-      <w:r>
-        <w:rPr>
-          <w:rFonts w:asciiTheme="minorHAnsi" w:hAnsiTheme="minorHAnsi"/>
-        </w:rPr>
-        <w:t>08</w:t>
+        <w:t xml:space="preserve"> </w:t>
+      </w:r>
+      <w:bookmarkStart w:id="2" w:name="_GoBack"/>
+      <w:bookmarkEnd w:id="2"/>
+      <w:r>
+        <w:rPr>
+          <w:rFonts w:asciiTheme="minorHAnsi" w:hAnsiTheme="minorHAnsi"/>
+        </w:rPr>
+        <w:t xml:space="preserve">         </w:t>
+      </w:r>
+      <w:r>
+        <w:rPr>
+          <w:rFonts w:asciiTheme="minorHAnsi" w:hAnsiTheme="minorHAnsi"/>
+        </w:rPr>
+        <w:t>01</w:t>
       </w:r>
       <w:r>
         <w:rPr>
@@ -679,7 +743,7 @@
         <w:rPr>
           <w:rFonts w:asciiTheme="minorHAnsi" w:hAnsiTheme="minorHAnsi"/>
         </w:rPr>
-        <w:t>2016</w:t>
+        <w:t>2017</w:t>
       </w:r>
       <w:r>
         <w:rPr>
@@ -691,7 +755,13 @@
         <w:rPr>
           <w:rFonts w:asciiTheme="minorHAnsi" w:hAnsiTheme="minorHAnsi"/>
         </w:rPr>
-        <w:t>12</w:t>
+        <w:t>0</w:t>
+      </w:r>
+      <w:r>
+        <w:rPr>
+          <w:rFonts w:asciiTheme="minorHAnsi" w:hAnsiTheme="minorHAnsi"/>
+        </w:rPr>
+        <w:t>2</w:t>
       </w:r>
       <w:r>
         <w:rPr>
@@ -703,7 +773,7 @@
         <w:rPr>
           <w:rFonts w:asciiTheme="minorHAnsi" w:hAnsiTheme="minorHAnsi"/>
         </w:rPr>
-        <w:t>6</w:t>
+        <w:t>7</w:t>
       </w:r>
       <w:r>
         <w:rPr>
@@ -729,7 +799,7 @@
         <w:rPr>
           <w:rFonts w:asciiTheme="minorHAnsi" w:hAnsiTheme="minorHAnsi"/>
         </w:rPr>
-        <w:t xml:space="preserve">Responsive design, adapted to all device includes mobile </w:t>
+        <w:t>Local notification will be delivered at the deadlines</w:t>
       </w:r>
     </w:p>
     <w:p>
@@ -749,7 +819,39 @@
         <w:rPr>
           <w:rFonts w:asciiTheme="minorHAnsi" w:hAnsiTheme="minorHAnsi"/>
         </w:rPr>
-        <w:t>Books location query, data population</w:t>
+        <w:t>C</w:t>
+      </w:r>
+      <w:r>
+        <w:rPr>
+          <w:rFonts w:asciiTheme="minorHAnsi" w:hAnsiTheme="minorHAnsi"/>
+        </w:rPr>
+        <w:t xml:space="preserve">ustomized </w:t>
+      </w:r>
+      <w:proofErr w:type="spellStart"/>
+      <w:r>
+        <w:rPr>
+          <w:rFonts w:asciiTheme="minorHAnsi" w:hAnsiTheme="minorHAnsi"/>
+        </w:rPr>
+        <w:t>UITableCell</w:t>
+      </w:r>
+      <w:proofErr w:type="spellEnd"/>
+      <w:r>
+        <w:rPr>
+          <w:rFonts w:asciiTheme="minorHAnsi" w:hAnsiTheme="minorHAnsi"/>
+        </w:rPr>
+        <w:t xml:space="preserve"> </w:t>
+      </w:r>
+      <w:r>
+        <w:rPr>
+          <w:rFonts w:asciiTheme="minorHAnsi" w:hAnsiTheme="minorHAnsi"/>
+        </w:rPr>
+        <w:t xml:space="preserve">to display information </w:t>
+      </w:r>
+      <w:r>
+        <w:rPr>
+          <w:rFonts w:asciiTheme="minorHAnsi" w:hAnsiTheme="minorHAnsi"/>
+        </w:rPr>
+        <w:t>of tasks</w:t>
       </w:r>
     </w:p>
     <w:p>
@@ -762,14 +864,120 @@
         <w:spacing w:after="0" w:line="269" w:lineRule="auto"/>
         <w:ind w:firstLineChars="0"/>
         <w:rPr>
-          <w:rFonts w:asciiTheme="minorHAnsi" w:hAnsiTheme="minorHAnsi"/>
-        </w:rPr>
-      </w:pPr>
-      <w:r>
-        <w:rPr>
-          <w:rFonts w:asciiTheme="minorHAnsi" w:hAnsiTheme="minorHAnsi"/>
-        </w:rPr>
-        <w:t>Access control, only admin can access key pages</w:t>
+          <w:rFonts w:asciiTheme="minorHAnsi" w:hAnsiTheme="minorHAnsi" w:hint="eastAsia"/>
+        </w:rPr>
+      </w:pPr>
+      <w:r>
+        <w:rPr>
+          <w:rFonts w:asciiTheme="minorHAnsi" w:hAnsiTheme="minorHAnsi"/>
+        </w:rPr>
+        <w:t xml:space="preserve">Used </w:t>
+      </w:r>
+      <w:proofErr w:type="spellStart"/>
+      <w:r>
+        <w:rPr>
+          <w:rFonts w:asciiTheme="minorHAnsi" w:hAnsiTheme="minorHAnsi"/>
+        </w:rPr>
+        <w:t>autolayout</w:t>
+      </w:r>
+      <w:proofErr w:type="spellEnd"/>
+      <w:r>
+        <w:rPr>
+          <w:rFonts w:asciiTheme="minorHAnsi" w:hAnsiTheme="minorHAnsi"/>
+        </w:rPr>
+        <w:t xml:space="preserve"> to fit all screen size</w:t>
+      </w:r>
+      <w:r>
+        <w:rPr>
+          <w:rFonts w:asciiTheme="minorHAnsi" w:hAnsiTheme="minorHAnsi"/>
+        </w:rPr>
+        <w:t>s</w:t>
+      </w:r>
+    </w:p>
+    <w:p>
+      <w:pPr>
+        <w:spacing w:after="0" w:line="269" w:lineRule="auto"/>
+        <w:rPr>
+          <w:rFonts w:asciiTheme="minorHAnsi" w:hAnsiTheme="minorHAnsi"/>
+        </w:rPr>
+      </w:pPr>
+      <w:r>
+        <w:rPr>
+          <w:rFonts w:asciiTheme="minorHAnsi" w:hAnsiTheme="minorHAnsi"/>
+        </w:rPr>
+        <w:t>Library Management System</w:t>
+      </w:r>
+      <w:r>
+        <w:rPr>
+          <w:rFonts w:asciiTheme="minorHAnsi" w:hAnsiTheme="minorHAnsi"/>
+        </w:rPr>
+        <w:t xml:space="preserve"> – Python flask, SQLite, Bootstrap</w:t>
+      </w:r>
+      <w:r>
+        <w:rPr>
+          <w:rFonts w:asciiTheme="minorHAnsi" w:hAnsiTheme="minorHAnsi"/>
+        </w:rPr>
+        <w:t xml:space="preserve">                                            </w:t>
+      </w:r>
+      <w:r>
+        <w:rPr>
+          <w:rFonts w:asciiTheme="minorHAnsi" w:hAnsiTheme="minorHAnsi"/>
+        </w:rPr>
+        <w:t xml:space="preserve">    </w:t>
+      </w:r>
+      <w:r>
+        <w:rPr>
+          <w:rFonts w:asciiTheme="minorHAnsi" w:hAnsiTheme="minorHAnsi"/>
+        </w:rPr>
+        <w:t xml:space="preserve">           </w:t>
+      </w:r>
+      <w:r>
+        <w:rPr>
+          <w:rFonts w:asciiTheme="minorHAnsi" w:hAnsiTheme="minorHAnsi"/>
+        </w:rPr>
+        <w:t>08</w:t>
+      </w:r>
+      <w:r>
+        <w:rPr>
+          <w:rFonts w:asciiTheme="minorHAnsi" w:hAnsiTheme="minorHAnsi"/>
+        </w:rPr>
+        <w:t>/</w:t>
+      </w:r>
+      <w:r>
+        <w:rPr>
+          <w:rFonts w:asciiTheme="minorHAnsi" w:hAnsiTheme="minorHAnsi"/>
+        </w:rPr>
+        <w:t>2016</w:t>
+      </w:r>
+      <w:r>
+        <w:rPr>
+          <w:rFonts w:asciiTheme="minorHAnsi" w:hAnsiTheme="minorHAnsi"/>
+        </w:rPr>
+        <w:t>-</w:t>
+      </w:r>
+      <w:r>
+        <w:rPr>
+          <w:rFonts w:asciiTheme="minorHAnsi" w:hAnsiTheme="minorHAnsi"/>
+        </w:rPr>
+        <w:t>12</w:t>
+      </w:r>
+      <w:r>
+        <w:rPr>
+          <w:rFonts w:asciiTheme="minorHAnsi" w:hAnsiTheme="minorHAnsi"/>
+        </w:rPr>
+        <w:t>/201</w:t>
+      </w:r>
+      <w:r>
+        <w:rPr>
+          <w:rFonts w:asciiTheme="minorHAnsi" w:hAnsiTheme="minorHAnsi"/>
+        </w:rPr>
+        <w:t>6</w:t>
+      </w:r>
+      <w:r>
+        <w:rPr>
+          <w:rFonts w:asciiTheme="minorHAnsi" w:hAnsiTheme="minorHAnsi"/>
+        </w:rPr>
+        <w:t xml:space="preserve">                                   </w:t>
       </w:r>
     </w:p>
     <w:p>
@@ -789,123 +997,7 @@
         <w:rPr>
           <w:rFonts w:asciiTheme="minorHAnsi" w:hAnsiTheme="minorHAnsi"/>
         </w:rPr>
-        <w:t>Authentication system, remember login status, only store salted-hash password</w:t>
-      </w:r>
-    </w:p>
-    <w:p>
-      <w:pPr>
-        <w:spacing w:after="0" w:line="269" w:lineRule="auto"/>
-        <w:rPr>
-          <w:rFonts w:asciiTheme="minorHAnsi" w:hAnsiTheme="minorHAnsi"/>
-        </w:rPr>
-      </w:pPr>
-      <w:r>
-        <w:rPr>
-          <w:rFonts w:asciiTheme="minorHAnsi" w:hAnsiTheme="minorHAnsi"/>
-        </w:rPr>
-        <w:t>Wireless Sensor Network</w:t>
-      </w:r>
-      <w:r>
-        <w:rPr>
-          <w:rFonts w:asciiTheme="minorHAnsi" w:hAnsiTheme="minorHAnsi"/>
-        </w:rPr>
-        <w:t xml:space="preserve"> Distribution</w:t>
-      </w:r>
-      <w:r>
-        <w:rPr>
-          <w:rFonts w:asciiTheme="minorHAnsi" w:hAnsiTheme="minorHAnsi"/>
-        </w:rPr>
-        <w:t xml:space="preserve"> – </w:t>
-      </w:r>
-      <w:r>
-        <w:rPr>
-          <w:rFonts w:asciiTheme="minorHAnsi" w:hAnsiTheme="minorHAnsi"/>
-        </w:rPr>
-        <w:t>Swift, SceneKit</w:t>
-      </w:r>
-      <w:r>
-        <w:rPr>
-          <w:rFonts w:asciiTheme="minorHAnsi" w:hAnsiTheme="minorHAnsi"/>
-        </w:rPr>
-        <w:t xml:space="preserve">, </w:t>
-      </w:r>
-      <w:r>
-        <w:rPr>
-          <w:rFonts w:asciiTheme="minorHAnsi" w:hAnsiTheme="minorHAnsi"/>
-        </w:rPr>
-        <w:t xml:space="preserve">iOS-Chart, </w:t>
-      </w:r>
-      <w:r>
-        <w:rPr>
-          <w:rFonts w:asciiTheme="minorHAnsi" w:hAnsiTheme="minorHAnsi"/>
-        </w:rPr>
-        <w:t>Algorithm</w:t>
-      </w:r>
-      <w:r>
-        <w:rPr>
-          <w:rFonts w:asciiTheme="minorHAnsi" w:hAnsiTheme="minorHAnsi"/>
-        </w:rPr>
-        <w:t xml:space="preserve">      </w:t>
-      </w:r>
-      <w:r>
-        <w:rPr>
-          <w:rFonts w:asciiTheme="minorHAnsi" w:hAnsiTheme="minorHAnsi"/>
-        </w:rPr>
-        <w:t xml:space="preserve">                           </w:t>
-      </w:r>
-      <w:r>
-        <w:rPr>
-          <w:rFonts w:asciiTheme="minorHAnsi" w:hAnsiTheme="minorHAnsi"/>
-        </w:rPr>
-        <w:t>0</w:t>
-      </w:r>
-      <w:r>
-        <w:rPr>
-          <w:rFonts w:asciiTheme="minorHAnsi" w:hAnsiTheme="minorHAnsi"/>
-        </w:rPr>
-        <w:t>8</w:t>
-      </w:r>
-      <w:r>
-        <w:rPr>
-          <w:rFonts w:asciiTheme="minorHAnsi" w:hAnsiTheme="minorHAnsi"/>
-        </w:rPr>
-        <w:t>/</w:t>
-      </w:r>
-      <w:r>
-        <w:rPr>
-          <w:rFonts w:asciiTheme="minorHAnsi" w:hAnsiTheme="minorHAnsi"/>
-        </w:rPr>
-        <w:t>2016</w:t>
-      </w:r>
-      <w:r>
-        <w:rPr>
-          <w:rFonts w:asciiTheme="minorHAnsi" w:hAnsiTheme="minorHAnsi"/>
-        </w:rPr>
-        <w:t>-</w:t>
-      </w:r>
-      <w:r>
-        <w:rPr>
-          <w:rFonts w:asciiTheme="minorHAnsi" w:hAnsiTheme="minorHAnsi"/>
-        </w:rPr>
-        <w:t>12</w:t>
-      </w:r>
-      <w:r>
-        <w:rPr>
-          <w:rFonts w:asciiTheme="minorHAnsi" w:hAnsiTheme="minorHAnsi"/>
-        </w:rPr>
-        <w:t>/201</w:t>
-      </w:r>
-      <w:r>
-        <w:rPr>
-          <w:rFonts w:asciiTheme="minorHAnsi" w:hAnsiTheme="minorHAnsi"/>
-        </w:rPr>
-        <w:t>6</w:t>
-      </w:r>
-      <w:r>
-        <w:rPr>
-          <w:rFonts w:asciiTheme="minorHAnsi" w:hAnsiTheme="minorHAnsi"/>
-        </w:rPr>
-        <w:t xml:space="preserve">                                   </w:t>
+        <w:t xml:space="preserve">Responsive design, adapted to all device includes mobile </w:t>
       </w:r>
     </w:p>
     <w:p>
@@ -925,7 +1017,7 @@
         <w:rPr>
           <w:rFonts w:asciiTheme="minorHAnsi" w:hAnsiTheme="minorHAnsi"/>
         </w:rPr>
-        <w:t>Generating random graph in specified pattern</w:t>
+        <w:t>Books location query, data population</w:t>
       </w:r>
     </w:p>
     <w:p>
@@ -945,7 +1037,7 @@
         <w:rPr>
           <w:rFonts w:asciiTheme="minorHAnsi" w:hAnsiTheme="minorHAnsi"/>
         </w:rPr>
-        <w:t xml:space="preserve">Smallest-last ordering and coloring algorithm – coloring graph efficiently  </w:t>
+        <w:t>Access control, only admin can access key pages</w:t>
       </w:r>
     </w:p>
     <w:p>
@@ -965,7 +1057,7 @@
         <w:rPr>
           <w:rFonts w:asciiTheme="minorHAnsi" w:hAnsiTheme="minorHAnsi"/>
         </w:rPr>
-        <w:t>Use SceneKit to display graph, iOS-Chart to display statistical information</w:t>
+        <w:t>Authentication system, remember login status, only store salted-hash password</w:t>
       </w:r>
     </w:p>
     <w:p>
@@ -979,59 +1071,33 @@
         <w:rPr>
           <w:rFonts w:asciiTheme="minorHAnsi" w:hAnsiTheme="minorHAnsi"/>
         </w:rPr>
-        <w:t>Game Asteroid</w:t>
-      </w:r>
-      <w:bookmarkStart w:id="3" w:name="OLE_LINK1"/>
-      <w:bookmarkStart w:id="4" w:name="OLE_LINK4"/>
-      <w:r>
-        <w:rPr>
-          <w:rFonts w:asciiTheme="minorHAnsi" w:hAnsiTheme="minorHAnsi"/>
-        </w:rPr>
-        <w:t xml:space="preserve"> </w:t>
-      </w:r>
-      <w:r>
-        <w:rPr>
-          <w:rFonts w:asciiTheme="minorHAnsi" w:hAnsiTheme="minorHAnsi"/>
-        </w:rPr>
-        <w:t>–</w:t>
-      </w:r>
-      <w:r>
-        <w:rPr>
-          <w:rFonts w:asciiTheme="minorHAnsi" w:hAnsiTheme="minorHAnsi"/>
-        </w:rPr>
-        <w:t xml:space="preserve"> OpenGL</w:t>
-      </w:r>
-      <w:r>
-        <w:rPr>
-          <w:rFonts w:asciiTheme="minorHAnsi" w:hAnsiTheme="minorHAnsi"/>
-        </w:rPr>
-        <w:t xml:space="preserve">, glfw, sfml, C++, STL </w:t>
-      </w:r>
-      <w:r>
-        <w:rPr>
-          <w:rFonts w:asciiTheme="minorHAnsi" w:hAnsiTheme="minorHAnsi"/>
-        </w:rPr>
-        <w:t xml:space="preserve">                                                                         </w:t>
-      </w:r>
-      <w:r>
-        <w:rPr>
-          <w:rFonts w:asciiTheme="minorHAnsi" w:hAnsiTheme="minorHAnsi"/>
-        </w:rPr>
-        <w:t xml:space="preserve">    </w:t>
-      </w:r>
-      <w:r>
-        <w:rPr>
-          <w:rFonts w:asciiTheme="minorHAnsi" w:hAnsiTheme="minorHAnsi"/>
-        </w:rPr>
-        <w:t xml:space="preserve">           </w:t>
-      </w:r>
-      <w:bookmarkEnd w:id="3"/>
-      <w:bookmarkEnd w:id="4"/>
-      <w:r>
-        <w:rPr>
-          <w:rFonts w:asciiTheme="minorHAnsi" w:hAnsiTheme="minorHAnsi"/>
-        </w:rPr>
-        <w:t>02</w:t>
+        <w:t xml:space="preserve">Wireless Sensor Network Distribution – Swift, </w:t>
+      </w:r>
+      <w:proofErr w:type="spellStart"/>
+      <w:r>
+        <w:rPr>
+          <w:rFonts w:asciiTheme="minorHAnsi" w:hAnsiTheme="minorHAnsi"/>
+        </w:rPr>
+        <w:t>SceneKit</w:t>
+      </w:r>
+      <w:proofErr w:type="spellEnd"/>
+      <w:r>
+        <w:rPr>
+          <w:rFonts w:asciiTheme="minorHAnsi" w:hAnsiTheme="minorHAnsi"/>
+        </w:rPr>
+        <w:t>, iOS-Chart, Algorithm</w:t>
+      </w:r>
+      <w:r>
+        <w:rPr>
+          <w:rFonts w:asciiTheme="minorHAnsi" w:hAnsiTheme="minorHAnsi"/>
+        </w:rPr>
+        <w:t xml:space="preserve">      </w:t>
+      </w:r>
+      <w:r>
+        <w:rPr>
+          <w:rFonts w:asciiTheme="minorHAnsi" w:hAnsiTheme="minorHAnsi"/>
+        </w:rPr>
+        <w:t xml:space="preserve">                           08</w:t>
       </w:r>
       <w:r>
         <w:rPr>
@@ -1055,7 +1121,7 @@
         <w:rPr>
           <w:rFonts w:asciiTheme="minorHAnsi" w:hAnsiTheme="minorHAnsi"/>
         </w:rPr>
-        <w:t>05</w:t>
+        <w:t>12</w:t>
       </w:r>
       <w:r>
         <w:rPr>
@@ -1075,8 +1141,6 @@
         </w:rPr>
         <w:t xml:space="preserve">                                   </w:t>
       </w:r>
-      <w:bookmarkStart w:id="5" w:name="OLE_LINK10"/>
-      <w:bookmarkStart w:id="6" w:name="OLE_LINK11"/>
     </w:p>
     <w:p>
       <w:pPr>
@@ -1095,7 +1159,7 @@
         <w:rPr>
           <w:rFonts w:asciiTheme="minorHAnsi" w:hAnsiTheme="minorHAnsi"/>
         </w:rPr>
-        <w:t xml:space="preserve">Employed basic lighting, shadows with OpenGL, glfw </w:t>
+        <w:t>Generating random graph in specified pattern</w:t>
       </w:r>
     </w:p>
     <w:p>
@@ -1115,7 +1179,7 @@
         <w:rPr>
           <w:rFonts w:asciiTheme="minorHAnsi" w:hAnsiTheme="minorHAnsi"/>
         </w:rPr>
-        <w:t>Acceleration, resistance, velocity, wrapping – motion control and keyboard reaction</w:t>
+        <w:t xml:space="preserve">Smallest-last ordering and coloring algorithm – coloring graph efficiently  </w:t>
       </w:r>
     </w:p>
     <w:p>
@@ -1135,6 +1199,244 @@
         <w:rPr>
           <w:rFonts w:asciiTheme="minorHAnsi" w:hAnsiTheme="minorHAnsi"/>
         </w:rPr>
+        <w:t>Use</w:t>
+      </w:r>
+      <w:r>
+        <w:rPr>
+          <w:rFonts w:asciiTheme="minorHAnsi" w:hAnsiTheme="minorHAnsi"/>
+        </w:rPr>
+        <w:t>d</w:t>
+      </w:r>
+      <w:r>
+        <w:rPr>
+          <w:rFonts w:asciiTheme="minorHAnsi" w:hAnsiTheme="minorHAnsi"/>
+        </w:rPr>
+        <w:t xml:space="preserve"> </w:t>
+      </w:r>
+      <w:proofErr w:type="spellStart"/>
+      <w:r>
+        <w:rPr>
+          <w:rFonts w:asciiTheme="minorHAnsi" w:hAnsiTheme="minorHAnsi"/>
+        </w:rPr>
+        <w:t>SceneKit</w:t>
+      </w:r>
+      <w:proofErr w:type="spellEnd"/>
+      <w:r>
+        <w:rPr>
+          <w:rFonts w:asciiTheme="minorHAnsi" w:hAnsiTheme="minorHAnsi"/>
+        </w:rPr>
+        <w:t xml:space="preserve"> to display graph, iOS-Chart to display statistical information</w:t>
+      </w:r>
+    </w:p>
+    <w:p>
+      <w:pPr>
+        <w:spacing w:after="0" w:line="269" w:lineRule="auto"/>
+        <w:rPr>
+          <w:rFonts w:asciiTheme="minorHAnsi" w:hAnsiTheme="minorHAnsi"/>
+        </w:rPr>
+      </w:pPr>
+      <w:r>
+        <w:rPr>
+          <w:rFonts w:asciiTheme="minorHAnsi" w:hAnsiTheme="minorHAnsi"/>
+        </w:rPr>
+        <w:t>Game Asteroid</w:t>
+      </w:r>
+      <w:bookmarkStart w:id="3" w:name="OLE_LINK1"/>
+      <w:bookmarkStart w:id="4" w:name="OLE_LINK4"/>
+      <w:r>
+        <w:rPr>
+          <w:rFonts w:asciiTheme="minorHAnsi" w:hAnsiTheme="minorHAnsi"/>
+        </w:rPr>
+        <w:t xml:space="preserve"> </w:t>
+      </w:r>
+      <w:r>
+        <w:rPr>
+          <w:rFonts w:asciiTheme="minorHAnsi" w:hAnsiTheme="minorHAnsi"/>
+        </w:rPr>
+        <w:t>–</w:t>
+      </w:r>
+      <w:r>
+        <w:rPr>
+          <w:rFonts w:asciiTheme="minorHAnsi" w:hAnsiTheme="minorHAnsi"/>
+        </w:rPr>
+        <w:t xml:space="preserve"> OpenGL</w:t>
+      </w:r>
+      <w:r>
+        <w:rPr>
+          <w:rFonts w:asciiTheme="minorHAnsi" w:hAnsiTheme="minorHAnsi"/>
+        </w:rPr>
+        <w:t xml:space="preserve">, </w:t>
+      </w:r>
+      <w:proofErr w:type="spellStart"/>
+      <w:r>
+        <w:rPr>
+          <w:rFonts w:asciiTheme="minorHAnsi" w:hAnsiTheme="minorHAnsi"/>
+        </w:rPr>
+        <w:t>glfw</w:t>
+      </w:r>
+      <w:proofErr w:type="spellEnd"/>
+      <w:r>
+        <w:rPr>
+          <w:rFonts w:asciiTheme="minorHAnsi" w:hAnsiTheme="minorHAnsi"/>
+        </w:rPr>
+        <w:t xml:space="preserve">, </w:t>
+      </w:r>
+      <w:proofErr w:type="spellStart"/>
+      <w:r>
+        <w:rPr>
+          <w:rFonts w:asciiTheme="minorHAnsi" w:hAnsiTheme="minorHAnsi"/>
+        </w:rPr>
+        <w:t>sfml</w:t>
+      </w:r>
+      <w:proofErr w:type="spellEnd"/>
+      <w:r>
+        <w:rPr>
+          <w:rFonts w:asciiTheme="minorHAnsi" w:hAnsiTheme="minorHAnsi"/>
+        </w:rPr>
+        <w:t xml:space="preserve">, C++, STL </w:t>
+      </w:r>
+      <w:r>
+        <w:rPr>
+          <w:rFonts w:asciiTheme="minorHAnsi" w:hAnsiTheme="minorHAnsi"/>
+        </w:rPr>
+        <w:t xml:space="preserve">                                                                         </w:t>
+      </w:r>
+      <w:r>
+        <w:rPr>
+          <w:rFonts w:asciiTheme="minorHAnsi" w:hAnsiTheme="minorHAnsi"/>
+        </w:rPr>
+        <w:t xml:space="preserve">    </w:t>
+      </w:r>
+      <w:r>
+        <w:rPr>
+          <w:rFonts w:asciiTheme="minorHAnsi" w:hAnsiTheme="minorHAnsi"/>
+        </w:rPr>
+        <w:t xml:space="preserve">           </w:t>
+      </w:r>
+      <w:bookmarkEnd w:id="3"/>
+      <w:bookmarkEnd w:id="4"/>
+      <w:r>
+        <w:rPr>
+          <w:rFonts w:asciiTheme="minorHAnsi" w:hAnsiTheme="minorHAnsi"/>
+        </w:rPr>
+        <w:t>02</w:t>
+      </w:r>
+      <w:r>
+        <w:rPr>
+          <w:rFonts w:asciiTheme="minorHAnsi" w:hAnsiTheme="minorHAnsi"/>
+        </w:rPr>
+        <w:t>/</w:t>
+      </w:r>
+      <w:r>
+        <w:rPr>
+          <w:rFonts w:asciiTheme="minorHAnsi" w:hAnsiTheme="minorHAnsi"/>
+        </w:rPr>
+        <w:t>2016</w:t>
+      </w:r>
+      <w:r>
+        <w:rPr>
+          <w:rFonts w:asciiTheme="minorHAnsi" w:hAnsiTheme="minorHAnsi"/>
+        </w:rPr>
+        <w:t>-</w:t>
+      </w:r>
+      <w:r>
+        <w:rPr>
+          <w:rFonts w:asciiTheme="minorHAnsi" w:hAnsiTheme="minorHAnsi"/>
+        </w:rPr>
+        <w:t>05</w:t>
+      </w:r>
+      <w:r>
+        <w:rPr>
+          <w:rFonts w:asciiTheme="minorHAnsi" w:hAnsiTheme="minorHAnsi"/>
+        </w:rPr>
+        <w:t>/201</w:t>
+      </w:r>
+      <w:r>
+        <w:rPr>
+          <w:rFonts w:asciiTheme="minorHAnsi" w:hAnsiTheme="minorHAnsi"/>
+        </w:rPr>
+        <w:t>6</w:t>
+      </w:r>
+      <w:r>
+        <w:rPr>
+          <w:rFonts w:asciiTheme="minorHAnsi" w:hAnsiTheme="minorHAnsi"/>
+        </w:rPr>
+        <w:t xml:space="preserve">                                   </w:t>
+      </w:r>
+      <w:bookmarkStart w:id="5" w:name="OLE_LINK10"/>
+      <w:bookmarkStart w:id="6" w:name="OLE_LINK11"/>
+    </w:p>
+    <w:p>
+      <w:pPr>
+        <w:pStyle w:val="1"/>
+        <w:numPr>
+          <w:ilvl w:val="0"/>
+          <w:numId w:val="3"/>
+        </w:numPr>
+        <w:spacing w:after="0" w:line="269" w:lineRule="auto"/>
+        <w:ind w:firstLineChars="0"/>
+        <w:rPr>
+          <w:rFonts w:asciiTheme="minorHAnsi" w:hAnsiTheme="minorHAnsi"/>
+        </w:rPr>
+      </w:pPr>
+      <w:r>
+        <w:rPr>
+          <w:rFonts w:asciiTheme="minorHAnsi" w:hAnsiTheme="minorHAnsi"/>
+        </w:rPr>
+        <w:t xml:space="preserve">Employed basic lighting, shadows with OpenGL, </w:t>
+      </w:r>
+      <w:proofErr w:type="spellStart"/>
+      <w:r>
+        <w:rPr>
+          <w:rFonts w:asciiTheme="minorHAnsi" w:hAnsiTheme="minorHAnsi"/>
+        </w:rPr>
+        <w:t>glfw</w:t>
+      </w:r>
+      <w:proofErr w:type="spellEnd"/>
+      <w:r>
+        <w:rPr>
+          <w:rFonts w:asciiTheme="minorHAnsi" w:hAnsiTheme="minorHAnsi"/>
+        </w:rPr>
+        <w:t xml:space="preserve"> </w:t>
+      </w:r>
+    </w:p>
+    <w:p>
+      <w:pPr>
+        <w:pStyle w:val="1"/>
+        <w:numPr>
+          <w:ilvl w:val="0"/>
+          <w:numId w:val="3"/>
+        </w:numPr>
+        <w:spacing w:after="0" w:line="269" w:lineRule="auto"/>
+        <w:ind w:firstLineChars="0"/>
+        <w:rPr>
+          <w:rFonts w:asciiTheme="minorHAnsi" w:hAnsiTheme="minorHAnsi"/>
+        </w:rPr>
+      </w:pPr>
+      <w:r>
+        <w:rPr>
+          <w:rFonts w:asciiTheme="minorHAnsi" w:hAnsiTheme="minorHAnsi"/>
+        </w:rPr>
+        <w:t>Acceleration, resistance, velocity, wrapping – motion control and keyboard reaction</w:t>
+      </w:r>
+    </w:p>
+    <w:p>
+      <w:pPr>
+        <w:pStyle w:val="1"/>
+        <w:numPr>
+          <w:ilvl w:val="0"/>
+          <w:numId w:val="3"/>
+        </w:numPr>
+        <w:spacing w:after="0" w:line="269" w:lineRule="auto"/>
+        <w:ind w:firstLineChars="0"/>
+        <w:rPr>
+          <w:rFonts w:asciiTheme="minorHAnsi" w:hAnsiTheme="minorHAnsi"/>
+        </w:rPr>
+      </w:pPr>
+      <w:r>
+        <w:rPr>
+          <w:rFonts w:asciiTheme="minorHAnsi" w:hAnsiTheme="minorHAnsi"/>
+        </w:rPr>
         <w:t xml:space="preserve">Sounds of shot, </w:t>
       </w:r>
       <w:r>
@@ -1147,7 +1449,21 @@
         <w:rPr>
           <w:rFonts w:asciiTheme="minorHAnsi" w:hAnsiTheme="minorHAnsi"/>
         </w:rPr>
-        <w:t>xplosions by sfml library</w:t>
+        <w:t xml:space="preserve">xplosions by </w:t>
+      </w:r>
+      <w:proofErr w:type="spellStart"/>
+      <w:r>
+        <w:rPr>
+          <w:rFonts w:asciiTheme="minorHAnsi" w:hAnsiTheme="minorHAnsi"/>
+        </w:rPr>
+        <w:t>sfml</w:t>
+      </w:r>
+      <w:proofErr w:type="spellEnd"/>
+      <w:r>
+        <w:rPr>
+          <w:rFonts w:asciiTheme="minorHAnsi" w:hAnsiTheme="minorHAnsi"/>
+        </w:rPr>
+        <w:t xml:space="preserve"> library</w:t>
       </w:r>
     </w:p>
     <w:bookmarkEnd w:id="5"/>
@@ -1175,7 +1491,21 @@
         <w:rPr>
           <w:rFonts w:asciiTheme="minorHAnsi" w:hAnsiTheme="minorHAnsi"/>
         </w:rPr>
-        <w:t xml:space="preserve">– Objective C, UIKit, Core Image </w:t>
+        <w:t xml:space="preserve">– Objective C, </w:t>
+      </w:r>
+      <w:proofErr w:type="spellStart"/>
+      <w:r>
+        <w:rPr>
+          <w:rFonts w:asciiTheme="minorHAnsi" w:hAnsiTheme="minorHAnsi"/>
+        </w:rPr>
+        <w:t>UIKit</w:t>
+      </w:r>
+      <w:proofErr w:type="spellEnd"/>
+      <w:r>
+        <w:rPr>
+          <w:rFonts w:asciiTheme="minorHAnsi" w:hAnsiTheme="minorHAnsi"/>
+        </w:rPr>
+        <w:t xml:space="preserve">, Core Image </w:t>
       </w:r>
       <w:r>
         <w:rPr>
@@ -1245,7 +1575,35 @@
         <w:rPr>
           <w:rFonts w:asciiTheme="minorHAnsi" w:hAnsiTheme="minorHAnsi"/>
         </w:rPr>
-        <w:t xml:space="preserve"> CIDetector class to detecting faces and CIFilter to process image</w:t>
+        <w:t xml:space="preserve"> </w:t>
+      </w:r>
+      <w:proofErr w:type="spellStart"/>
+      <w:r>
+        <w:rPr>
+          <w:rFonts w:asciiTheme="minorHAnsi" w:hAnsiTheme="minorHAnsi"/>
+        </w:rPr>
+        <w:t>CIDetector</w:t>
+      </w:r>
+      <w:proofErr w:type="spellEnd"/>
+      <w:r>
+        <w:rPr>
+          <w:rFonts w:asciiTheme="minorHAnsi" w:hAnsiTheme="minorHAnsi"/>
+        </w:rPr>
+        <w:t xml:space="preserve"> class to detecting faces and </w:t>
+      </w:r>
+      <w:proofErr w:type="spellStart"/>
+      <w:r>
+        <w:rPr>
+          <w:rFonts w:asciiTheme="minorHAnsi" w:hAnsiTheme="minorHAnsi"/>
+        </w:rPr>
+        <w:t>CIFilter</w:t>
+      </w:r>
+      <w:proofErr w:type="spellEnd"/>
+      <w:r>
+        <w:rPr>
+          <w:rFonts w:asciiTheme="minorHAnsi" w:hAnsiTheme="minorHAnsi"/>
+        </w:rPr>
+        <w:t xml:space="preserve"> to process image</w:t>
       </w:r>
     </w:p>
     <w:p>
@@ -1458,163 +1816,6 @@
           <w:rFonts w:asciiTheme="minorHAnsi" w:hAnsiTheme="minorHAnsi"/>
         </w:rPr>
         <w:t>Enhanced programming skills in C, C++ and embedding systems</w:t>
-      </w:r>
-    </w:p>
-    <w:p>
-      <w:pPr>
-        <w:pStyle w:val="1"/>
-        <w:spacing w:after="0" w:line="269" w:lineRule="auto"/>
-        <w:ind w:firstLineChars="0" w:firstLine="0"/>
-        <w:rPr>
-          <w:rFonts w:asciiTheme="minorHAnsi" w:hAnsiTheme="minorHAnsi"/>
-        </w:rPr>
-      </w:pPr>
-    </w:p>
-    <w:p>
-      <w:pPr>
-        <w:spacing w:after="0" w:line="269" w:lineRule="auto"/>
-        <w:rPr>
-          <w:rFonts w:asciiTheme="minorHAnsi" w:hAnsiTheme="minorHAnsi"/>
-          <w:b/>
-          <w:u w:val="single"/>
-        </w:rPr>
-      </w:pPr>
-      <w:r>
-        <w:rPr>
-          <w:rFonts w:asciiTheme="minorHAnsi" w:hAnsiTheme="minorHAnsi" w:hint="eastAsia"/>
-          <w:b/>
-          <w:u w:val="single"/>
-        </w:rPr>
-        <w:t>AWARDS:</w:t>
-      </w:r>
-    </w:p>
-    <w:p>
-      <w:pPr>
-        <w:pStyle w:val="1"/>
-        <w:spacing w:after="0" w:line="269" w:lineRule="auto"/>
-        <w:ind w:firstLineChars="0" w:firstLine="0"/>
-        <w:rPr>
-          <w:rFonts w:asciiTheme="minorHAnsi" w:hAnsiTheme="minorHAnsi"/>
-        </w:rPr>
-      </w:pPr>
-      <w:r>
-        <w:rPr>
-          <w:rFonts w:asciiTheme="minorHAnsi" w:hAnsiTheme="minorHAnsi"/>
-        </w:rPr>
-        <w:t xml:space="preserve">Rising Star Award              </w:t>
-      </w:r>
-      <w:r>
-        <w:rPr>
-          <w:rFonts w:asciiTheme="minorHAnsi" w:hAnsiTheme="minorHAnsi"/>
-        </w:rPr>
-        <w:t xml:space="preserve">                         </w:t>
-      </w:r>
-      <w:r>
-        <w:rPr>
-          <w:rFonts w:asciiTheme="minorHAnsi" w:hAnsiTheme="minorHAnsi"/>
-        </w:rPr>
-        <w:t xml:space="preserve">  Electronic Design Contest </w:t>
-      </w:r>
-      <w:r>
-        <w:rPr>
-          <w:rFonts w:asciiTheme="minorHAnsi" w:hAnsiTheme="minorHAnsi"/>
-        </w:rPr>
-        <w:tab/>
-      </w:r>
-      <w:r>
-        <w:rPr>
-          <w:rFonts w:asciiTheme="minorHAnsi" w:hAnsiTheme="minorHAnsi"/>
-        </w:rPr>
-        <w:tab/>
-      </w:r>
-      <w:r>
-        <w:rPr>
-          <w:rFonts w:asciiTheme="minorHAnsi" w:hAnsiTheme="minorHAnsi"/>
-        </w:rPr>
-        <w:tab/>
-        <w:t xml:space="preserve">   </w:t>
-      </w:r>
-      <w:r>
-        <w:rPr>
-          <w:rFonts w:asciiTheme="minorHAnsi" w:hAnsiTheme="minorHAnsi"/>
-        </w:rPr>
-        <w:t xml:space="preserve">   </w:t>
-      </w:r>
-      <w:r>
-        <w:rPr>
-          <w:rFonts w:asciiTheme="minorHAnsi" w:hAnsiTheme="minorHAnsi"/>
-        </w:rPr>
-        <w:t xml:space="preserve">    </w:t>
-      </w:r>
-      <w:r>
-        <w:rPr>
-          <w:rFonts w:asciiTheme="minorHAnsi" w:hAnsiTheme="minorHAnsi"/>
-        </w:rPr>
-        <w:t>04</w:t>
-      </w:r>
-      <w:r>
-        <w:rPr>
-          <w:rFonts w:asciiTheme="minorHAnsi" w:hAnsiTheme="minorHAnsi"/>
-        </w:rPr>
-        <w:t>/2012</w:t>
-      </w:r>
-    </w:p>
-    <w:p>
-      <w:pPr>
-        <w:pStyle w:val="1"/>
-        <w:spacing w:after="0" w:line="269" w:lineRule="auto"/>
-        <w:ind w:firstLineChars="0" w:firstLine="0"/>
-        <w:rPr>
-          <w:rFonts w:asciiTheme="minorHAnsi" w:hAnsiTheme="minorHAnsi"/>
-        </w:rPr>
-      </w:pPr>
-      <w:r>
-        <w:rPr>
-          <w:rFonts w:asciiTheme="minorHAnsi" w:hAnsiTheme="minorHAnsi"/>
-        </w:rPr>
-        <w:t>Prize of Successful Participation</w:t>
-      </w:r>
-      <w:r>
-        <w:rPr>
-          <w:rFonts w:asciiTheme="minorHAnsi" w:hAnsiTheme="minorHAnsi"/>
-        </w:rPr>
-        <w:tab/>
-      </w:r>
-      <w:r>
-        <w:rPr>
-          <w:rFonts w:asciiTheme="minorHAnsi" w:hAnsiTheme="minorHAnsi"/>
-        </w:rPr>
-        <w:tab/>
-      </w:r>
-      <w:r>
-        <w:rPr>
-          <w:rFonts w:asciiTheme="minorHAnsi" w:hAnsiTheme="minorHAnsi"/>
-        </w:rPr>
-        <w:t xml:space="preserve">Electronic Design Contest, Guangdong Province  </w:t>
-      </w:r>
-      <w:r>
-        <w:rPr>
-          <w:rFonts w:asciiTheme="minorHAnsi" w:hAnsiTheme="minorHAnsi"/>
-        </w:rPr>
-        <w:t xml:space="preserve">     </w:t>
-      </w:r>
-      <w:r>
-        <w:rPr>
-          <w:rFonts w:asciiTheme="minorHAnsi" w:hAnsiTheme="minorHAnsi"/>
-        </w:rPr>
-        <w:t xml:space="preserve">   </w:t>
-      </w:r>
-      <w:r>
-        <w:rPr>
-          <w:rFonts w:asciiTheme="minorHAnsi" w:hAnsiTheme="minorHAnsi"/>
-        </w:rPr>
-        <w:t xml:space="preserve">  </w:t>
-      </w:r>
-      <w:r>
-        <w:rPr>
-          <w:rFonts w:asciiTheme="minorHAnsi" w:hAnsiTheme="minorHAnsi"/>
-        </w:rPr>
-        <w:t>09/2014</w:t>
       </w:r>
     </w:p>
     <w:sectPr>
@@ -1629,7 +1830,7 @@
 </file>
 
 <file path=word/endnotes.xml><?xml version="1.0" encoding="utf-8"?>
-<w:endnotes xmlns:wpc="http://schemas.microsoft.com/office/word/2010/wordprocessingCanvas" xmlns:cx="http://schemas.microsoft.com/office/drawing/2014/chartex" xmlns:cx1="http://schemas.microsoft.com/office/drawing/2015/9/8/chartex" xmlns:cx2="http://schemas.microsoft.com/office/drawing/2015/10/21/chartex" xmlns:mc="http://schemas.openxmlformats.org/markup-compatibility/2006" xmlns:o="urn:schemas-microsoft-com:office:office" xmlns:r="http://schemas.openxmlformats.org/officeDocument/2006/relationships" xmlns:m="http://schemas.openxmlformats.org/officeDocument/2006/math" xmlns:v="urn:schemas-microsoft-com:vml" xmlns:wp14="http://schemas.microsoft.com/office/word/2010/wordprocessingDrawing" xmlns:wp="http://schemas.openxmlformats.org/drawingml/2006/wordprocessingDrawing" xmlns:w10="urn:schemas-microsoft-com:office:word" xmlns:w="http://schemas.openxmlformats.org/wordprocessingml/2006/main" xmlns:w14="http://schemas.microsoft.com/office/word/2010/wordml" xmlns:w15="http://schemas.microsoft.com/office/word/2012/wordml" xmlns:w16se="http://schemas.microsoft.com/office/word/2015/wordml/symex" xmlns:wpg="http://schemas.microsoft.com/office/word/2010/wordprocessingGroup" xmlns:wpi="http://schemas.microsoft.com/office/word/2010/wordprocessingInk" xmlns:wne="http://schemas.microsoft.com/office/word/2006/wordml" xmlns:wps="http://schemas.microsoft.com/office/word/2010/wordprocessingShape" mc:Ignorable="w14 w15 w16se wp14">
+<w:endnotes xmlns:wpc="http://schemas.microsoft.com/office/word/2010/wordprocessingCanvas" xmlns:cx="http://schemas.microsoft.com/office/drawing/2014/chartex" xmlns:cx1="http://schemas.microsoft.com/office/drawing/2015/9/8/chartex" xmlns:cx2="http://schemas.microsoft.com/office/drawing/2015/10/21/chartex" xmlns:cx3="http://schemas.microsoft.com/office/drawing/2016/5/9/chartex" xmlns:cx4="http://schemas.microsoft.com/office/drawing/2016/5/10/chartex" xmlns:cx5="http://schemas.microsoft.com/office/drawing/2016/5/11/chartex" xmlns:mc="http://schemas.openxmlformats.org/markup-compatibility/2006" xmlns:o="urn:schemas-microsoft-com:office:office" xmlns:r="http://schemas.openxmlformats.org/officeDocument/2006/relationships" xmlns:m="http://schemas.openxmlformats.org/officeDocument/2006/math" xmlns:v="urn:schemas-microsoft-com:vml" xmlns:wp14="http://schemas.microsoft.com/office/word/2010/wordprocessingDrawing" xmlns:wp="http://schemas.openxmlformats.org/drawingml/2006/wordprocessingDrawing" xmlns:w10="urn:schemas-microsoft-com:office:word" xmlns:w="http://schemas.openxmlformats.org/wordprocessingml/2006/main" xmlns:w14="http://schemas.microsoft.com/office/word/2010/wordml" xmlns:w15="http://schemas.microsoft.com/office/word/2012/wordml" xmlns:w16se="http://schemas.microsoft.com/office/word/2015/wordml/symex" xmlns:wpg="http://schemas.microsoft.com/office/word/2010/wordprocessingGroup" xmlns:wpi="http://schemas.microsoft.com/office/word/2010/wordprocessingInk" xmlns:wne="http://schemas.microsoft.com/office/word/2006/wordml" xmlns:wps="http://schemas.microsoft.com/office/word/2010/wordprocessingShape" mc:Ignorable="w14 w15 w16se wp14">
   <w:endnote w:type="separator" w:id="-1">
     <w:p>
       <w:pPr>
@@ -1654,7 +1855,7 @@
 </file>
 
 <file path=word/footnotes.xml><?xml version="1.0" encoding="utf-8"?>
-<w:footnotes xmlns:wpc="http://schemas.microsoft.com/office/word/2010/wordprocessingCanvas" xmlns:cx="http://schemas.microsoft.com/office/drawing/2014/chartex" xmlns:cx1="http://schemas.microsoft.com/office/drawing/2015/9/8/chartex" xmlns:cx2="http://schemas.microsoft.com/office/drawing/2015/10/21/chartex" xmlns:mc="http://schemas.openxmlformats.org/markup-compatibility/2006" xmlns:o="urn:schemas-microsoft-com:office:office" xmlns:r="http://schemas.openxmlformats.org/officeDocument/2006/relationships" xmlns:m="http://schemas.openxmlformats.org/officeDocument/2006/math" xmlns:v="urn:schemas-microsoft-com:vml" xmlns:wp14="http://schemas.microsoft.com/office/word/2010/wordprocessingDrawing" xmlns:wp="http://schemas.openxmlformats.org/drawingml/2006/wordprocessingDrawing" xmlns:w10="urn:schemas-microsoft-com:office:word" xmlns:w="http://schemas.openxmlformats.org/wordprocessingml/2006/main" xmlns:w14="http://schemas.microsoft.com/office/word/2010/wordml" xmlns:w15="http://schemas.microsoft.com/office/word/2012/wordml" xmlns:w16se="http://schemas.microsoft.com/office/word/2015/wordml/symex" xmlns:wpg="http://schemas.microsoft.com/office/word/2010/wordprocessingGroup" xmlns:wpi="http://schemas.microsoft.com/office/word/2010/wordprocessingInk" xmlns:wne="http://schemas.microsoft.com/office/word/2006/wordml" xmlns:wps="http://schemas.microsoft.com/office/word/2010/wordprocessingShape" mc:Ignorable="w14 w15 w16se wp14">
+<w:footnotes xmlns:wpc="http://schemas.microsoft.com/office/word/2010/wordprocessingCanvas" xmlns:cx="http://schemas.microsoft.com/office/drawing/2014/chartex" xmlns:cx1="http://schemas.microsoft.com/office/drawing/2015/9/8/chartex" xmlns:cx2="http://schemas.microsoft.com/office/drawing/2015/10/21/chartex" xmlns:cx3="http://schemas.microsoft.com/office/drawing/2016/5/9/chartex" xmlns:cx4="http://schemas.microsoft.com/office/drawing/2016/5/10/chartex" xmlns:cx5="http://schemas.microsoft.com/office/drawing/2016/5/11/chartex" xmlns:mc="http://schemas.openxmlformats.org/markup-compatibility/2006" xmlns:o="urn:schemas-microsoft-com:office:office" xmlns:r="http://schemas.openxmlformats.org/officeDocument/2006/relationships" xmlns:m="http://schemas.openxmlformats.org/officeDocument/2006/math" xmlns:v="urn:schemas-microsoft-com:vml" xmlns:wp14="http://schemas.microsoft.com/office/word/2010/wordprocessingDrawing" xmlns:wp="http://schemas.openxmlformats.org/drawingml/2006/wordprocessingDrawing" xmlns:w10="urn:schemas-microsoft-com:office:word" xmlns:w="http://schemas.openxmlformats.org/wordprocessingml/2006/main" xmlns:w14="http://schemas.microsoft.com/office/word/2010/wordml" xmlns:w15="http://schemas.microsoft.com/office/word/2012/wordml" xmlns:w16se="http://schemas.microsoft.com/office/word/2015/wordml/symex" xmlns:wpg="http://schemas.microsoft.com/office/word/2010/wordprocessingGroup" xmlns:wpi="http://schemas.microsoft.com/office/word/2010/wordprocessingInk" xmlns:wne="http://schemas.microsoft.com/office/word/2006/wordml" xmlns:wps="http://schemas.microsoft.com/office/word/2010/wordprocessingShape" mc:Ignorable="w14 w15 w16se wp14">
   <w:footnote w:type="separator" w:id="-1">
     <w:p>
       <w:pPr>
@@ -1679,7 +1880,7 @@
 </file>
 
 <file path=word/header1.xml><?xml version="1.0" encoding="utf-8"?>
-<w:hdr xmlns:wpc="http://schemas.microsoft.com/office/word/2010/wordprocessingCanvas" xmlns:cx="http://schemas.microsoft.com/office/drawing/2014/chartex" xmlns:cx1="http://schemas.microsoft.com/office/drawing/2015/9/8/chartex" xmlns:cx2="http://schemas.microsoft.com/office/drawing/2015/10/21/chartex" xmlns:mc="http://schemas.openxmlformats.org/markup-compatibility/2006" xmlns:o="urn:schemas-microsoft-com:office:office" xmlns:r="http://schemas.openxmlformats.org/officeDocument/2006/relationships" xmlns:m="http://schemas.openxmlformats.org/officeDocument/2006/math" xmlns:v="urn:schemas-microsoft-com:vml" xmlns:wp14="http://schemas.microsoft.com/office/word/2010/wordprocessingDrawing" xmlns:wp="http://schemas.openxmlformats.org/drawingml/2006/wordprocessingDrawing" xmlns:w10="urn:schemas-microsoft-com:office:word" xmlns:w="http://schemas.openxmlformats.org/wordprocessingml/2006/main" xmlns:w14="http://schemas.microsoft.com/office/word/2010/wordml" xmlns:w15="http://schemas.microsoft.com/office/word/2012/wordml" xmlns:w16se="http://schemas.microsoft.com/office/word/2015/wordml/symex" xmlns:wpg="http://schemas.microsoft.com/office/word/2010/wordprocessingGroup" xmlns:wpi="http://schemas.microsoft.com/office/word/2010/wordprocessingInk" xmlns:wne="http://schemas.microsoft.com/office/word/2006/wordml" xmlns:wps="http://schemas.microsoft.com/office/word/2010/wordprocessingShape" mc:Ignorable="w14 w15 w16se wp14">
+<w:hdr xmlns:wpc="http://schemas.microsoft.com/office/word/2010/wordprocessingCanvas" xmlns:cx="http://schemas.microsoft.com/office/drawing/2014/chartex" xmlns:cx1="http://schemas.microsoft.com/office/drawing/2015/9/8/chartex" xmlns:cx2="http://schemas.microsoft.com/office/drawing/2015/10/21/chartex" xmlns:cx3="http://schemas.microsoft.com/office/drawing/2016/5/9/chartex" xmlns:cx4="http://schemas.microsoft.com/office/drawing/2016/5/10/chartex" xmlns:cx5="http://schemas.microsoft.com/office/drawing/2016/5/11/chartex" xmlns:mc="http://schemas.openxmlformats.org/markup-compatibility/2006" xmlns:o="urn:schemas-microsoft-com:office:office" xmlns:r="http://schemas.openxmlformats.org/officeDocument/2006/relationships" xmlns:m="http://schemas.openxmlformats.org/officeDocument/2006/math" xmlns:v="urn:schemas-microsoft-com:vml" xmlns:wp14="http://schemas.microsoft.com/office/word/2010/wordprocessingDrawing" xmlns:wp="http://schemas.openxmlformats.org/drawingml/2006/wordprocessingDrawing" xmlns:w10="urn:schemas-microsoft-com:office:word" xmlns:w="http://schemas.openxmlformats.org/wordprocessingml/2006/main" xmlns:w14="http://schemas.microsoft.com/office/word/2010/wordml" xmlns:w15="http://schemas.microsoft.com/office/word/2012/wordml" xmlns:w16se="http://schemas.microsoft.com/office/word/2015/wordml/symex" xmlns:wpg="http://schemas.microsoft.com/office/word/2010/wordprocessingGroup" xmlns:wpi="http://schemas.microsoft.com/office/word/2010/wordprocessingInk" xmlns:wne="http://schemas.microsoft.com/office/word/2006/wordml" xmlns:wps="http://schemas.microsoft.com/office/word/2010/wordprocessingShape" mc:Ignorable="w14 w15 w16se wp14">
   <w:p>
     <w:pPr>
       <w:pStyle w:val="ab"/>
@@ -2000,7 +2201,7 @@
 </file>
 
 <file path=word/numbering.xml><?xml version="1.0" encoding="utf-8"?>
-<w:numbering xmlns:wpc="http://schemas.microsoft.com/office/word/2010/wordprocessingCanvas" xmlns:cx="http://schemas.microsoft.com/office/drawing/2014/chartex" xmlns:cx1="http://schemas.microsoft.com/office/drawing/2015/9/8/chartex" xmlns:cx2="http://schemas.microsoft.com/office/drawing/2015/10/21/chartex" xmlns:mc="http://schemas.openxmlformats.org/markup-compatibility/2006" xmlns:o="urn:schemas-microsoft-com:office:office" xmlns:r="http://schemas.openxmlformats.org/officeDocument/2006/relationships" xmlns:m="http://schemas.openxmlformats.org/officeDocument/2006/math" xmlns:v="urn:schemas-microsoft-com:vml" xmlns:wp14="http://schemas.microsoft.com/office/word/2010/wordprocessingDrawing" xmlns:wp="http://schemas.openxmlformats.org/drawingml/2006/wordprocessingDrawing" xmlns:w10="urn:schemas-microsoft-com:office:word" xmlns:w="http://schemas.openxmlformats.org/wordprocessingml/2006/main" xmlns:w14="http://schemas.microsoft.com/office/word/2010/wordml" xmlns:w15="http://schemas.microsoft.com/office/word/2012/wordml" xmlns:w16se="http://schemas.microsoft.com/office/word/2015/wordml/symex" xmlns:wpg="http://schemas.microsoft.com/office/word/2010/wordprocessingGroup" xmlns:wpi="http://schemas.microsoft.com/office/word/2010/wordprocessingInk" xmlns:wne="http://schemas.microsoft.com/office/word/2006/wordml" xmlns:wps="http://schemas.microsoft.com/office/word/2010/wordprocessingShape" mc:Ignorable="w14 w15 w16se wp14">
+<w:numbering xmlns:wpc="http://schemas.microsoft.com/office/word/2010/wordprocessingCanvas" xmlns:cx="http://schemas.microsoft.com/office/drawing/2014/chartex" xmlns:cx1="http://schemas.microsoft.com/office/drawing/2015/9/8/chartex" xmlns:cx2="http://schemas.microsoft.com/office/drawing/2015/10/21/chartex" xmlns:cx3="http://schemas.microsoft.com/office/drawing/2016/5/9/chartex" xmlns:cx4="http://schemas.microsoft.com/office/drawing/2016/5/10/chartex" xmlns:cx5="http://schemas.microsoft.com/office/drawing/2016/5/11/chartex" xmlns:mc="http://schemas.openxmlformats.org/markup-compatibility/2006" xmlns:o="urn:schemas-microsoft-com:office:office" xmlns:r="http://schemas.openxmlformats.org/officeDocument/2006/relationships" xmlns:m="http://schemas.openxmlformats.org/officeDocument/2006/math" xmlns:v="urn:schemas-microsoft-com:vml" xmlns:wp14="http://schemas.microsoft.com/office/word/2010/wordprocessingDrawing" xmlns:wp="http://schemas.openxmlformats.org/drawingml/2006/wordprocessingDrawing" xmlns:w10="urn:schemas-microsoft-com:office:word" xmlns:w="http://schemas.openxmlformats.org/wordprocessingml/2006/main" xmlns:w14="http://schemas.microsoft.com/office/word/2010/wordml" xmlns:w15="http://schemas.microsoft.com/office/word/2012/wordml" xmlns:w16se="http://schemas.microsoft.com/office/word/2015/wordml/symex" xmlns:wpg="http://schemas.microsoft.com/office/word/2010/wordprocessingGroup" xmlns:wpi="http://schemas.microsoft.com/office/word/2010/wordprocessingInk" xmlns:wne="http://schemas.microsoft.com/office/word/2006/wordml" xmlns:wps="http://schemas.microsoft.com/office/word/2010/wordprocessingShape" mc:Ignorable="w14 w15 w16se wp14">
   <w:abstractNum w:abstractNumId="0" w15:restartNumberingAfterBreak="0">
     <w:nsid w:val="12BF6D7B"/>
     <w:multiLevelType w:val="multilevel"/>
@@ -3410,7 +3611,7 @@
     </w:rPrDefault>
     <w:pPrDefault/>
   </w:docDefaults>
-  <w:latentStyles w:defLockedState="0" w:defUIPriority="0" w:defSemiHidden="0" w:defUnhideWhenUsed="0" w:defQFormat="0" w:count="372">
+  <w:latentStyles w:defLockedState="0" w:defUIPriority="0" w:defSemiHidden="0" w:defUnhideWhenUsed="0" w:defQFormat="0" w:count="374">
     <w:lsdException w:name="Normal" w:qFormat="1"/>
     <w:lsdException w:name="heading 1" w:uiPriority="9" w:qFormat="1"/>
     <w:lsdException w:name="heading 2" w:semiHidden="1" w:uiPriority="9" w:unhideWhenUsed="1" w:qFormat="1"/>
@@ -3516,7 +3717,7 @@
     <w:lsdException w:name="HTML Sample" w:semiHidden="1" w:unhideWhenUsed="1"/>
     <w:lsdException w:name="HTML Typewriter" w:semiHidden="1" w:unhideWhenUsed="1"/>
     <w:lsdException w:name="HTML Variable" w:semiHidden="1" w:unhideWhenUsed="1"/>
-    <w:lsdException w:name="Normal Table" w:semiHidden="1" w:uiPriority="99" w:unhideWhenUsed="1" w:qFormat="1"/>
+    <w:lsdException w:name="Normal Table" w:uiPriority="99" w:qFormat="1"/>
     <w:lsdException w:name="annotation subject" w:uiPriority="99" w:unhideWhenUsed="1"/>
     <w:lsdException w:name="No List" w:semiHidden="1" w:uiPriority="99" w:unhideWhenUsed="1"/>
     <w:lsdException w:name="Outline List 1" w:semiHidden="1" w:uiPriority="99" w:unhideWhenUsed="1"/>
@@ -3562,11 +3763,9 @@
     <w:lsdException w:name="Table Subtle 1" w:semiHidden="1" w:unhideWhenUsed="1"/>
     <w:lsdException w:name="Table Subtle 2" w:semiHidden="1" w:unhideWhenUsed="1"/>
     <w:lsdException w:name="Table Web 1" w:semiHidden="1" w:unhideWhenUsed="1"/>
-    <w:lsdException w:name="Table Web 2" w:semiHidden="1" w:unhideWhenUsed="1"/>
     <w:lsdException w:name="Table Web 3" w:semiHidden="1" w:unhideWhenUsed="1"/>
     <w:lsdException w:name="Balloon Text" w:semiHidden="1" w:uiPriority="99" w:unhideWhenUsed="1"/>
     <w:lsdException w:name="Table Grid" w:uiPriority="59"/>
-    <w:lsdException w:name="Table Theme" w:semiHidden="1" w:unhideWhenUsed="1"/>
     <w:lsdException w:name="Placeholder Text" w:semiHidden="1" w:uiPriority="99" w:unhideWhenUsed="1"/>
     <w:lsdException w:name="No Spacing" w:semiHidden="1" w:uiPriority="99" w:unhideWhenUsed="1"/>
     <w:lsdException w:name="Light Shading" w:uiPriority="60"/>
@@ -3783,6 +3982,8 @@
     <w:lsdException w:name="List Table 6 Colorful Accent 6" w:uiPriority="51"/>
     <w:lsdException w:name="List Table 7 Colorful Accent 6" w:uiPriority="52"/>
     <w:lsdException w:name="Mention" w:semiHidden="1" w:uiPriority="99" w:unhideWhenUsed="1"/>
+    <w:lsdException w:name="Smart Hyperlink" w:semiHidden="1" w:uiPriority="99" w:unhideWhenUsed="1"/>
+    <w:lsdException w:name="Hashtag" w:semiHidden="1" w:uiPriority="99" w:unhideWhenUsed="1"/>
   </w:latentStyles>
   <w:style w:type="paragraph" w:default="1" w:styleId="a">
     <w:name w:val="Normal"/>

</xml_diff>